<commit_message>
Going from bash to zsh since bash now seems to have some cmath issues with kstars
</commit_message>
<xml_diff>
--- a/docs/QuickStart READ FIRST-KStars.docx
+++ b/docs/QuickStart READ FIRST-KStars.docx
@@ -1,6 +1,6 @@
 
 <file path=word/document.xml><?xml version="1.0" encoding="utf-8"?>
-<w:document xmlns:wpc="http://schemas.microsoft.com/office/word/2010/wordprocessingCanvas" xmlns:cx="http://schemas.microsoft.com/office/drawing/2014/chartex" xmlns:cx1="http://schemas.microsoft.com/office/drawing/2015/9/8/chartex" xmlns:cx2="http://schemas.microsoft.com/office/drawing/2015/10/21/chartex" xmlns:cx3="http://schemas.microsoft.com/office/drawing/2016/5/9/chartex" xmlns:cx4="http://schemas.microsoft.com/office/drawing/2016/5/10/chartex" xmlns:cx5="http://schemas.microsoft.com/office/drawing/2016/5/11/chartex" xmlns:cx6="http://schemas.microsoft.com/office/drawing/2016/5/12/chartex" xmlns:cx7="http://schemas.microsoft.com/office/drawing/2016/5/13/chartex" xmlns:cx8="http://schemas.microsoft.com/office/drawing/2016/5/14/chartex" xmlns:mc="http://schemas.openxmlformats.org/markup-compatibility/2006" xmlns:aink="http://schemas.microsoft.com/office/drawing/2016/ink" xmlns:am3d="http://schemas.microsoft.com/office/drawing/2017/model3d" xmlns:o="urn:schemas-microsoft-com:office:office" xmlns:r="http://schemas.openxmlformats.org/officeDocument/2006/relationships" xmlns:m="http://schemas.openxmlformats.org/officeDocument/2006/math" xmlns:v="urn:schemas-microsoft-com:vml" xmlns:wp14="http://schemas.microsoft.com/office/word/2010/wordprocessingDrawing" xmlns:wp="http://schemas.openxmlformats.org/drawingml/2006/wordprocessingDrawing" xmlns:w10="urn:schemas-microsoft-com:office:word" xmlns:w="http://schemas.openxmlformats.org/wordprocessingml/2006/main" xmlns:w14="http://schemas.microsoft.com/office/word/2010/wordml" xmlns:w15="http://schemas.microsoft.com/office/word/2012/wordml" xmlns:w16cex="http://schemas.microsoft.com/office/word/2018/wordml/cex" xmlns:w16cid="http://schemas.microsoft.com/office/word/2016/wordml/cid" xmlns:w16="http://schemas.microsoft.com/office/word/2018/wordml" xmlns:w16sdtdh="http://schemas.microsoft.com/office/word/2020/wordml/sdtdatahash" xmlns:w16se="http://schemas.microsoft.com/office/word/2015/wordml/symex" xmlns:wpg="http://schemas.microsoft.com/office/word/2010/wordprocessingGroup" xmlns:wpi="http://schemas.microsoft.com/office/word/2010/wordprocessingInk" xmlns:wne="http://schemas.microsoft.com/office/word/2006/wordml" xmlns:wps="http://schemas.microsoft.com/office/word/2010/wordprocessingShape" mc:Ignorable="w14 w15 w16se w16cid w16 w16cex w16sdtdh wp14">
+<w:document xmlns:wpc="http://schemas.microsoft.com/office/word/2010/wordprocessingCanvas" xmlns:cx="http://schemas.microsoft.com/office/drawing/2014/chartex" xmlns:cx1="http://schemas.microsoft.com/office/drawing/2015/9/8/chartex" xmlns:cx2="http://schemas.microsoft.com/office/drawing/2015/10/21/chartex" xmlns:cx3="http://schemas.microsoft.com/office/drawing/2016/5/9/chartex" xmlns:cx4="http://schemas.microsoft.com/office/drawing/2016/5/10/chartex" xmlns:cx5="http://schemas.microsoft.com/office/drawing/2016/5/11/chartex" xmlns:cx6="http://schemas.microsoft.com/office/drawing/2016/5/12/chartex" xmlns:cx7="http://schemas.microsoft.com/office/drawing/2016/5/13/chartex" xmlns:cx8="http://schemas.microsoft.com/office/drawing/2016/5/14/chartex" xmlns:mc="http://schemas.openxmlformats.org/markup-compatibility/2006" xmlns:aink="http://schemas.microsoft.com/office/drawing/2016/ink" xmlns:am3d="http://schemas.microsoft.com/office/drawing/2017/model3d" xmlns:o="urn:schemas-microsoft-com:office:office" xmlns:oel="http://schemas.microsoft.com/office/2019/extlst" xmlns:r="http://schemas.openxmlformats.org/officeDocument/2006/relationships" xmlns:m="http://schemas.openxmlformats.org/officeDocument/2006/math" xmlns:v="urn:schemas-microsoft-com:vml" xmlns:wp14="http://schemas.microsoft.com/office/word/2010/wordprocessingDrawing" xmlns:wp="http://schemas.openxmlformats.org/drawingml/2006/wordprocessingDrawing" xmlns:w10="urn:schemas-microsoft-com:office:word" xmlns:w="http://schemas.openxmlformats.org/wordprocessingml/2006/main" xmlns:w14="http://schemas.microsoft.com/office/word/2010/wordml" xmlns:w15="http://schemas.microsoft.com/office/word/2012/wordml" xmlns:w16cex="http://schemas.microsoft.com/office/word/2018/wordml/cex" xmlns:w16cid="http://schemas.microsoft.com/office/word/2016/wordml/cid" xmlns:w16="http://schemas.microsoft.com/office/word/2018/wordml" xmlns:w16sdtdh="http://schemas.microsoft.com/office/word/2020/wordml/sdtdatahash" xmlns:w16se="http://schemas.microsoft.com/office/word/2015/wordml/symex" xmlns:wpg="http://schemas.microsoft.com/office/word/2010/wordprocessingGroup" xmlns:wpi="http://schemas.microsoft.com/office/word/2010/wordprocessingInk" xmlns:wne="http://schemas.microsoft.com/office/word/2006/wordml" xmlns:wps="http://schemas.microsoft.com/office/word/2010/wordprocessingShape" mc:Ignorable="w14 w15 w16se w16cid w16 w16cex w16sdtdh wp14">
   <w:body>
     <w:p>
       <w:pPr>
@@ -73,34 +73,7 @@
         <w:t xml:space="preserve"> application bundle to your /Applications folder or anywhere you would like to put it on you</w:t>
       </w:r>
       <w:r>
-        <w:t xml:space="preserve">r Mac. If you would like to </w:t>
-      </w:r>
-      <w:r>
-        <w:t>plate-solve images</w:t>
-      </w:r>
-      <w:r>
-        <w:t xml:space="preserve"> using the "local" astrometry.net solver inside the app bundle</w:t>
-      </w:r>
-      <w:r>
-        <w:t xml:space="preserve">, please </w:t>
-      </w:r>
-      <w:r>
-        <w:rPr>
-          <w:b/>
-        </w:rPr>
-        <w:t>do not put it in a folder that has a space anywhere in the file path</w:t>
-      </w:r>
-      <w:r>
-        <w:t>.</w:t>
-      </w:r>
-      <w:r>
-        <w:t xml:space="preserve">  If you choose to use the new internal StellarSolver, this </w:t>
-      </w:r>
-      <w:r>
-        <w:t>should not</w:t>
-      </w:r>
-      <w:r>
-        <w:t xml:space="preserve"> matter.</w:t>
+        <w:t xml:space="preserve">r Mac. </w:t>
       </w:r>
     </w:p>
     <w:p>
@@ -155,7 +128,13 @@
         <w:t xml:space="preserve"> depending on your Mac</w:t>
       </w:r>
       <w:r>
-        <w:t>) and select “Open” from the top of the contextual menu to get KStars to open. If you still cannot run it, then you may need to change your security setting in System Preferences</w:t>
+        <w:t xml:space="preserve">) </w:t>
+      </w:r>
+      <w:r>
+        <w:t xml:space="preserve">instead of double click </w:t>
+      </w:r>
+      <w:r>
+        <w:t>and select “Open” from the top of the contextual menu to get KStars to open. If you still cannot run it, then you may need to change your security setting in System Preferences</w:t>
       </w:r>
       <w:r>
         <w:t>.</w:t>
@@ -522,7 +501,6 @@
         <w:rPr>
           <w:noProof/>
         </w:rPr>
-        <w:lastRenderedPageBreak/>
         <w:drawing>
           <wp:inline distT="0" distB="0" distL="0" distR="0" wp14:anchorId="4C5ED625" wp14:editId="2E60377C">
             <wp:extent cx="1644727" cy="392441"/>
@@ -629,6 +607,7 @@
         <w:rPr>
           <w:noProof/>
         </w:rPr>
+        <w:lastRenderedPageBreak/>
         <w:drawing>
           <wp:inline distT="0" distB="0" distL="0" distR="0" wp14:anchorId="2EA65B4F" wp14:editId="3F09BE57">
             <wp:extent cx="2810747" cy="474557"/>
@@ -847,15 +826,13 @@
         <w:t xml:space="preserve"> </w:t>
       </w:r>
       <w:r>
-        <w:t xml:space="preserve">and download the 4205 series and 4206 series index files.  Then it is </w:t>
-      </w:r>
-      <w:proofErr w:type="spellStart"/>
-      <w:r>
-        <w:t>jut</w:t>
-      </w:r>
-      <w:proofErr w:type="spellEnd"/>
-      <w:r>
-        <w:t xml:space="preserve"> a matter of adjusting your settings in the align tab and astrometry options.</w:t>
+        <w:t>and download the 4205 series and 4206 series index files.  Then it is ju</w:t>
+      </w:r>
+      <w:r>
+        <w:t>s</w:t>
+      </w:r>
+      <w:r>
+        <w:t>t a matter of adjusting your settings in the align tab and astrometry options.</w:t>
       </w:r>
     </w:p>
     <w:p>
@@ -939,57 +916,54 @@
     </w:p>
     <w:p/>
     <w:p/>
+    <w:p>
+      <w:r>
+        <w:t>Updating KStars</w:t>
+      </w:r>
+    </w:p>
+    <w:p>
+      <w:r>
+        <w:tab/>
+      </w:r>
+    </w:p>
+    <w:p>
+      <w:r>
+        <w:tab/>
+        <w:t xml:space="preserve">Most of the time, to update to the latest version of KStars, all that you need to do is download the new DMG from the KDE website, mount the disk image, and drag the app to wherever you installed the old </w:t>
+      </w:r>
+      <w:proofErr w:type="spellStart"/>
+      <w:r>
+        <w:t>KStars.app</w:t>
+      </w:r>
+      <w:proofErr w:type="spellEnd"/>
+      <w:r>
+        <w:t>.  You can delete the old one first, or drag the new one over the old one and replace it.  It will overwrite the previous copy.  All of your preferences, settings, and data files are stored in other locations, so this overwrite should not cause any problems with your saved information.  Once in a</w:t>
+      </w:r>
+      <w:r>
+        <w:t xml:space="preserve"> </w:t>
+      </w:r>
+      <w:r>
+        <w:t>while though, there could be a compatibility issue between one of your old files and the newest version of KStars, in which case you will want to read the next section.</w:t>
+      </w:r>
+    </w:p>
     <w:p/>
     <w:p>
       <w:r>
-        <w:t>Updating KStars</w:t>
-      </w:r>
-    </w:p>
-    <w:p>
-      <w:r>
-        <w:tab/>
-      </w:r>
-    </w:p>
-    <w:p>
-      <w:r>
-        <w:tab/>
-        <w:t xml:space="preserve">Most of the time, to update to the latest version of KStars, all that you need to do is download the new DMG from the KDE website, mount the disk image, and drag the app to wherever you installed the old </w:t>
-      </w:r>
-      <w:proofErr w:type="spellStart"/>
-      <w:r>
-        <w:t>KStars.app</w:t>
-      </w:r>
-      <w:proofErr w:type="spellEnd"/>
-      <w:r>
-        <w:t xml:space="preserve">.  You can delete the old one first, or drag the new one over the old one and replace it.  It will overwrite the previous copy.  All of your preferences, settings, and data files are stored in other locations, so this overwrite should not cause any problems with your saved information.  Once in </w:t>
-      </w:r>
-      <w:proofErr w:type="spellStart"/>
-      <w:r>
-        <w:t>awhile</w:t>
-      </w:r>
-      <w:proofErr w:type="spellEnd"/>
-      <w:r>
-        <w:t xml:space="preserve"> though, there could be a compatibility issue between one of your old files and the newest version of KStars, in which case you will want to read the next section.</w:t>
+        <w:t xml:space="preserve">Resetting </w:t>
+      </w:r>
+      <w:r>
+        <w:t xml:space="preserve">files in </w:t>
+      </w:r>
+      <w:r>
+        <w:t>KStars for Mac</w:t>
+      </w:r>
+      <w:r>
+        <w:t xml:space="preserve"> (not usually necessary)</w:t>
       </w:r>
     </w:p>
     <w:p/>
     <w:p>
       <w:r>
-        <w:t xml:space="preserve">Resetting </w:t>
-      </w:r>
-      <w:r>
-        <w:t xml:space="preserve">files in </w:t>
-      </w:r>
-      <w:r>
-        <w:t>KStars for Mac</w:t>
-      </w:r>
-      <w:r>
-        <w:t xml:space="preserve"> (not usually necessary)</w:t>
-      </w:r>
-    </w:p>
-    <w:p/>
-    <w:p>
-      <w:r>
         <w:tab/>
         <w:t>Sometimes,</w:t>
       </w:r>
@@ -1012,7 +986,11 @@
         <w:t xml:space="preserve">t helps to know where those files are and how to do that. </w:t>
       </w:r>
       <w:r>
-        <w:t xml:space="preserve"> Deleting the files is a last resort since you will lose settings, but it could fix almost any installation problem since those files will be recreated with their default settings the next time you start </w:t>
+        <w:t xml:space="preserve"> Deleting the files is a last resort since you </w:t>
+      </w:r>
+      <w:r>
+        <w:lastRenderedPageBreak/>
+        <w:t xml:space="preserve">will lose settings, but it could fix almost any installation problem since those files will be recreated with their default settings the next time you start </w:t>
       </w:r>
       <w:proofErr w:type="gramStart"/>
       <w:r>
@@ -1368,7 +1346,7 @@
 </file>
 
 <file path=word/numbering.xml><?xml version="1.0" encoding="utf-8"?>
-<w:numbering xmlns:wpc="http://schemas.microsoft.com/office/word/2010/wordprocessingCanvas" xmlns:cx="http://schemas.microsoft.com/office/drawing/2014/chartex" xmlns:cx1="http://schemas.microsoft.com/office/drawing/2015/9/8/chartex" xmlns:cx2="http://schemas.microsoft.com/office/drawing/2015/10/21/chartex" xmlns:cx3="http://schemas.microsoft.com/office/drawing/2016/5/9/chartex" xmlns:cx4="http://schemas.microsoft.com/office/drawing/2016/5/10/chartex" xmlns:cx5="http://schemas.microsoft.com/office/drawing/2016/5/11/chartex" xmlns:cx6="http://schemas.microsoft.com/office/drawing/2016/5/12/chartex" xmlns:cx7="http://schemas.microsoft.com/office/drawing/2016/5/13/chartex" xmlns:cx8="http://schemas.microsoft.com/office/drawing/2016/5/14/chartex" xmlns:mc="http://schemas.openxmlformats.org/markup-compatibility/2006" xmlns:aink="http://schemas.microsoft.com/office/drawing/2016/ink" xmlns:am3d="http://schemas.microsoft.com/office/drawing/2017/model3d" xmlns:o="urn:schemas-microsoft-com:office:office" xmlns:r="http://schemas.openxmlformats.org/officeDocument/2006/relationships" xmlns:m="http://schemas.openxmlformats.org/officeDocument/2006/math" xmlns:v="urn:schemas-microsoft-com:vml" xmlns:wp14="http://schemas.microsoft.com/office/word/2010/wordprocessingDrawing" xmlns:wp="http://schemas.openxmlformats.org/drawingml/2006/wordprocessingDrawing" xmlns:w10="urn:schemas-microsoft-com:office:word" xmlns:w="http://schemas.openxmlformats.org/wordprocessingml/2006/main" xmlns:w14="http://schemas.microsoft.com/office/word/2010/wordml" xmlns:w15="http://schemas.microsoft.com/office/word/2012/wordml" xmlns:w16cex="http://schemas.microsoft.com/office/word/2018/wordml/cex" xmlns:w16cid="http://schemas.microsoft.com/office/word/2016/wordml/cid" xmlns:w16="http://schemas.microsoft.com/office/word/2018/wordml" xmlns:w16sdtdh="http://schemas.microsoft.com/office/word/2020/wordml/sdtdatahash" xmlns:w16se="http://schemas.microsoft.com/office/word/2015/wordml/symex" xmlns:wpg="http://schemas.microsoft.com/office/word/2010/wordprocessingGroup" xmlns:wpi="http://schemas.microsoft.com/office/word/2010/wordprocessingInk" xmlns:wne="http://schemas.microsoft.com/office/word/2006/wordml" xmlns:wps="http://schemas.microsoft.com/office/word/2010/wordprocessingShape" mc:Ignorable="w14 w15 w16se w16cid w16 w16cex w16sdtdh wp14">
+<w:numbering xmlns:wpc="http://schemas.microsoft.com/office/word/2010/wordprocessingCanvas" xmlns:cx="http://schemas.microsoft.com/office/drawing/2014/chartex" xmlns:cx1="http://schemas.microsoft.com/office/drawing/2015/9/8/chartex" xmlns:cx2="http://schemas.microsoft.com/office/drawing/2015/10/21/chartex" xmlns:cx3="http://schemas.microsoft.com/office/drawing/2016/5/9/chartex" xmlns:cx4="http://schemas.microsoft.com/office/drawing/2016/5/10/chartex" xmlns:cx5="http://schemas.microsoft.com/office/drawing/2016/5/11/chartex" xmlns:cx6="http://schemas.microsoft.com/office/drawing/2016/5/12/chartex" xmlns:cx7="http://schemas.microsoft.com/office/drawing/2016/5/13/chartex" xmlns:cx8="http://schemas.microsoft.com/office/drawing/2016/5/14/chartex" xmlns:mc="http://schemas.openxmlformats.org/markup-compatibility/2006" xmlns:aink="http://schemas.microsoft.com/office/drawing/2016/ink" xmlns:am3d="http://schemas.microsoft.com/office/drawing/2017/model3d" xmlns:o="urn:schemas-microsoft-com:office:office" xmlns:oel="http://schemas.microsoft.com/office/2019/extlst" xmlns:r="http://schemas.openxmlformats.org/officeDocument/2006/relationships" xmlns:m="http://schemas.openxmlformats.org/officeDocument/2006/math" xmlns:v="urn:schemas-microsoft-com:vml" xmlns:wp14="http://schemas.microsoft.com/office/word/2010/wordprocessingDrawing" xmlns:wp="http://schemas.openxmlformats.org/drawingml/2006/wordprocessingDrawing" xmlns:w10="urn:schemas-microsoft-com:office:word" xmlns:w="http://schemas.openxmlformats.org/wordprocessingml/2006/main" xmlns:w14="http://schemas.microsoft.com/office/word/2010/wordml" xmlns:w15="http://schemas.microsoft.com/office/word/2012/wordml" xmlns:w16cex="http://schemas.microsoft.com/office/word/2018/wordml/cex" xmlns:w16cid="http://schemas.microsoft.com/office/word/2016/wordml/cid" xmlns:w16="http://schemas.microsoft.com/office/word/2018/wordml" xmlns:w16sdtdh="http://schemas.microsoft.com/office/word/2020/wordml/sdtdatahash" xmlns:w16se="http://schemas.microsoft.com/office/word/2015/wordml/symex" xmlns:wpg="http://schemas.microsoft.com/office/word/2010/wordprocessingGroup" xmlns:wpi="http://schemas.microsoft.com/office/word/2010/wordprocessingInk" xmlns:wne="http://schemas.microsoft.com/office/word/2006/wordml" xmlns:wps="http://schemas.microsoft.com/office/word/2010/wordprocessingShape" mc:Ignorable="w14 w15 w16se w16cid w16 w16cex w16sdtdh wp14">
   <w:abstractNum w:abstractNumId="0" w15:restartNumberingAfterBreak="0">
     <w:nsid w:val="0CAB1C3C"/>
     <w:multiLevelType w:val="hybridMultilevel"/>
@@ -1811,19 +1789,19 @@
       </w:pPr>
     </w:lvl>
   </w:abstractNum>
-  <w:num w:numId="1">
+  <w:num w:numId="1" w16cid:durableId="759064213">
     <w:abstractNumId w:val="3"/>
   </w:num>
-  <w:num w:numId="2">
+  <w:num w:numId="2" w16cid:durableId="798497968">
     <w:abstractNumId w:val="1"/>
   </w:num>
-  <w:num w:numId="3">
+  <w:num w:numId="3" w16cid:durableId="446628264">
     <w:abstractNumId w:val="4"/>
   </w:num>
-  <w:num w:numId="4">
+  <w:num w:numId="4" w16cid:durableId="1616213585">
     <w:abstractNumId w:val="0"/>
   </w:num>
-  <w:num w:numId="5">
+  <w:num w:numId="5" w16cid:durableId="1728914438">
     <w:abstractNumId w:val="2"/>
   </w:num>
 </w:numbering>

</xml_diff>